<commit_message>
feat: add theme, update site structure and data
</commit_message>
<xml_diff>
--- a/resume/volodymyr-shcherbyna-principal-software-engineer.docx
+++ b/resume/volodymyr-shcherbyna-principal-software-engineer.docx
@@ -220,7 +220,6 @@
       <w:hyperlink r:id="rId2">
         <w:r>
           <w:rPr>
-            <w:rStyle w:val="ListLabel1"/>
             <w:rFonts w:eastAsia="Arial" w:cs="Arial" w:ascii="Arial" w:hAnsi="Arial"/>
             <w:color w:val="646464"/>
             <w:sz w:val="20"/>
@@ -317,9 +316,10 @@
     <w:p>
       <w:pPr>
         <w:sectPr>
-          <w:type w:val="continuous"/>
+          <w:type w:val="nextPage"/>
           <w:pgSz w:w="12240" w:h="15840"/>
           <w:pgMar w:left="980" w:right="1240" w:gutter="0" w:header="0" w:top="584" w:footer="0" w:bottom="0"/>
+          <w:pgNumType w:fmt="decimal"/>
           <w:cols w:num="2" w:equalWidth="false" w:sep="false">
             <w:col w:w="6120" w:space="720"/>
             <w:col w:w="3179"/>
@@ -473,27 +473,7 @@
           <w:szCs w:val="20"/>
           <w:lang w:val="en-US" w:eastAsia="zh-CN" w:bidi="hi-IN"/>
         </w:rPr>
-        <w:t>Software engineer with over 2</w:t>
-      </w:r>
-      <w:r>
-        <w:rPr>
-          <w:rFonts w:eastAsia="Arial" w:cs="Arial" w:ascii="Arial" w:hAnsi="Arial"/>
-          <w:color w:val="auto"/>
-          <w:sz w:val="20"/>
-          <w:szCs w:val="20"/>
-          <w:lang w:val="en-US" w:eastAsia="zh-CN" w:bidi="hi-IN"/>
-        </w:rPr>
-        <w:t>8</w:t>
-      </w:r>
-      <w:r>
-        <w:rPr>
-          <w:rFonts w:eastAsia="Arial" w:cs="Arial" w:ascii="Arial" w:hAnsi="Arial"/>
-          <w:color w:val="auto"/>
-          <w:sz w:val="20"/>
-          <w:szCs w:val="20"/>
-          <w:lang w:val="en-US" w:eastAsia="zh-CN" w:bidi="hi-IN"/>
-        </w:rPr>
-        <w:t xml:space="preserve"> years experience in the software and hardware design, development, maintenance, documenting and support of the robust and 24/7/365 highly available realtime systems with web/desktop interfaces.</w:t>
+        <w:t>Software engineer with over 28 years experience in the software and hardware design, development, maintenance, documenting and support of the robust and 24/7/365 highly available realtime systems with web/desktop interfaces.</w:t>
       </w:r>
     </w:p>
     <w:p>
@@ -621,27 +601,7 @@
           <w:szCs w:val="20"/>
           <w:lang w:val="en-US" w:eastAsia="zh-CN" w:bidi="hi-IN"/>
         </w:rPr>
-        <w:t xml:space="preserve">Javascript, TypeScript, Python, Erlang, Java, Groovy, </w:t>
-      </w:r>
-      <w:r>
-        <w:rPr>
-          <w:rFonts w:eastAsia="Arial" w:cs="Arial" w:ascii="Arial" w:hAnsi="Arial"/>
-          <w:color w:val="auto"/>
-          <w:sz w:val="20"/>
-          <w:szCs w:val="20"/>
-          <w:lang w:val="en-US" w:eastAsia="zh-CN" w:bidi="hi-IN"/>
-        </w:rPr>
-        <w:t xml:space="preserve">Kotlin, </w:t>
-      </w:r>
-      <w:r>
-        <w:rPr>
-          <w:rFonts w:eastAsia="Arial" w:cs="Arial" w:ascii="Arial" w:hAnsi="Arial"/>
-          <w:color w:val="auto"/>
-          <w:sz w:val="20"/>
-          <w:szCs w:val="20"/>
-          <w:lang w:val="en-US" w:eastAsia="zh-CN" w:bidi="hi-IN"/>
-        </w:rPr>
-        <w:t>AWS, GCP, Kubernetes, Docker, Postgres, MySQL, MongoDB, Redis, CouchDB, Riak, Node.js, React.js. Express.js, Nest.js, Next.js, Electron.js, Django/Rest Framework, FastAPI, Grails, Nginx, RabbitMQ, HTML/CCSS/SASS/LESS/BEM, Terraform, Ansible, Teamcity, Codefresh, CircleCI, Github, GitLab, Bitbucket, REST API, GraphQL, Unit testing, E2E testing, SOLID/GRASP/DRY/KISS/DI/CQRS/DDD/Microservices, Windows/Linux/MacOS, SCADA, PLC, CAN/I2C/SMBus/Profibus/RS</w:t>
+        <w:t>Javascript, TypeScript, Python, Erlang, Java, Groovy, Kotlin, AWS, GCP, Kubernetes, Docker, Postgres, MySQL, MongoDB, Redis, CouchDB, Riak, Node.js, React.js. Express.js, Nest.js, Next.js, Electron.js, Django/Rest Framework, FastAPI, Grails, Nginx, RabbitMQ, HTML/CCSS/SASS/LESS/BEM, Terraform, Ansible, Teamcity, Codefresh, CircleCI, Github, GitLab, Bitbucket, REST API, GraphQL, Unit testing, E2E testing, SOLID/GRASP/DRY/KISS/DI/CQRS/DDD/Microservices, Windows/Linux/MacOS, SCADA, PLC, CAN/I2C/SMBus/Profibus/RS</w:t>
         <w:noBreakHyphen/>
         <w:t>232/RS</w:t>
         <w:noBreakHyphen/>
@@ -834,19 +794,7 @@
           <w:szCs w:val="20"/>
           <w:lang w:val="en-US" w:eastAsia="zh-CN" w:bidi="hi-IN"/>
         </w:rPr>
-        <w:t>TUI Group</w:t>
-      </w:r>
-      <w:r>
-        <w:rPr>
-          <w:rFonts w:eastAsia="Arial" w:cs="Arial" w:ascii="Arial" w:hAnsi="Arial"/>
-          <w:b/>
-          <w:bCs/>
-          <w:color w:val="auto"/>
-          <w:sz w:val="20"/>
-          <w:szCs w:val="20"/>
-          <w:lang w:val="en-US" w:eastAsia="zh-CN" w:bidi="hi-IN"/>
-        </w:rPr>
-        <w:t xml:space="preserve"> </w:t>
+        <w:t xml:space="preserve">TUI Group </w:t>
       </w:r>
       <w:r>
         <w:rPr>
@@ -867,47 +815,7 @@
           <w:szCs w:val="20"/>
           <w:lang w:val="en-US" w:eastAsia="zh-CN" w:bidi="hi-IN"/>
         </w:rPr>
-        <w:t xml:space="preserve"> </w:t>
-      </w:r>
-      <w:r>
-        <w:rPr>
-          <w:rFonts w:eastAsia="Arial" w:cs="Arial" w:ascii="Arial" w:hAnsi="Arial"/>
-          <w:color w:val="auto"/>
-          <w:sz w:val="20"/>
-          <w:szCs w:val="20"/>
-          <w:lang w:val="en-US" w:eastAsia="zh-CN" w:bidi="hi-IN"/>
-        </w:rPr>
-        <w:t>May</w:t>
-      </w:r>
-      <w:r>
-        <w:rPr>
-          <w:rFonts w:eastAsia="Arial" w:cs="Arial" w:ascii="Arial" w:hAnsi="Arial"/>
-          <w:color w:val="auto"/>
-          <w:sz w:val="20"/>
-          <w:szCs w:val="20"/>
-          <w:lang w:val="en-US" w:eastAsia="zh-CN" w:bidi="hi-IN"/>
-        </w:rPr>
-        <w:t xml:space="preserve"> 202</w:t>
-      </w:r>
-      <w:r>
-        <w:rPr>
-          <w:rFonts w:eastAsia="Arial" w:cs="Arial" w:ascii="Arial" w:hAnsi="Arial"/>
-          <w:color w:val="auto"/>
-          <w:sz w:val="20"/>
-          <w:szCs w:val="20"/>
-          <w:lang w:val="en-US" w:eastAsia="zh-CN" w:bidi="hi-IN"/>
-        </w:rPr>
-        <w:t>3</w:t>
-      </w:r>
-      <w:r>
-        <w:rPr>
-          <w:rFonts w:eastAsia="Arial" w:cs="Arial" w:ascii="Arial" w:hAnsi="Arial"/>
-          <w:color w:val="auto"/>
-          <w:sz w:val="20"/>
-          <w:szCs w:val="20"/>
-          <w:lang w:val="en-US" w:eastAsia="zh-CN" w:bidi="hi-IN"/>
-        </w:rPr>
-        <w:t xml:space="preserve"> – Till now</w:t>
+        <w:t xml:space="preserve"> May 2023 – Till now</w:t>
       </w:r>
     </w:p>
     <w:p>
@@ -959,7 +867,9 @@
         </w:rPr>
       </w:pPr>
       <w:r>
-        <w:rPr/>
+        <w:rPr>
+          <w:lang w:val="en-US" w:eastAsia="zh-CN" w:bidi="hi-IN"/>
+        </w:rPr>
       </w:r>
     </w:p>
     <w:p>
@@ -1042,17 +952,7 @@
           <w:szCs w:val="20"/>
           <w:lang w:val="en-US" w:eastAsia="zh-CN" w:bidi="hi-IN"/>
         </w:rPr>
-        <w:t xml:space="preserve"> March 2021 – </w:t>
-      </w:r>
-      <w:r>
-        <w:rPr>
-          <w:rFonts w:eastAsia="Arial" w:cs="Arial" w:ascii="Arial" w:hAnsi="Arial"/>
-          <w:color w:val="auto"/>
-          <w:sz w:val="20"/>
-          <w:szCs w:val="20"/>
-          <w:lang w:val="en-US" w:eastAsia="zh-CN" w:bidi="hi-IN"/>
-        </w:rPr>
-        <w:t>April 2023</w:t>
+        <w:t xml:space="preserve"> March 2021 – April 2023</w:t>
       </w:r>
     </w:p>
     <w:p>
@@ -1880,7 +1780,19 @@
           <w:szCs w:val="20"/>
           <w:lang w:val="en-US" w:eastAsia="zh-CN" w:bidi="hi-IN"/>
         </w:rPr>
-        <w:t xml:space="preserve">CMAS LLC  </w:t>
+        <w:t xml:space="preserve">ECOSYS </w:t>
+      </w:r>
+      <w:r>
+        <w:rPr>
+          <w:rFonts w:eastAsia="Arial" w:cs="Arial" w:ascii="Arial" w:hAnsi="Arial"/>
+          <w:b/>
+          <w:bCs/>
+          <w:color w:val="auto"/>
+          <w:sz w:val="20"/>
+          <w:szCs w:val="20"/>
+          <w:lang w:val="en-US" w:eastAsia="zh-CN" w:bidi="hi-IN"/>
+        </w:rPr>
+        <w:t xml:space="preserve">LLC  </w:t>
       </w:r>
       <w:r>
         <w:rPr>
@@ -2285,6 +2197,7 @@
     <w:qFormat/>
     <w:pPr>
       <w:widowControl/>
+      <w:suppressAutoHyphens w:val="true"/>
       <w:bidi w:val="0"/>
       <w:spacing w:before="0" w:after="0"/>
       <w:jc w:val="left"/>

</xml_diff>